<commit_message>
Update Sprint 2 pdf
removed version info from docker-compose.yml, updated sprint 2 word doc and fixed spelling in meeting minutes
</commit_message>
<xml_diff>
--- a/Documents/10-02-26-minutes.docx
+++ b/Documents/10-02-26-minutes.docx
@@ -393,11 +393,9 @@
             <w:r>
               <w:t xml:space="preserve">Reece </w:t>
             </w:r>
-            <w:proofErr w:type="spellStart"/>
-            <w:r>
-              <w:t>Willoguby</w:t>
-            </w:r>
-            <w:proofErr w:type="spellEnd"/>
+            <w:r>
+              <w:t>Willoughby</w:t>
+            </w:r>
           </w:p>
         </w:tc>
       </w:tr>
@@ -507,7 +505,6 @@
                 <w:szCs w:val="26"/>
               </w:rPr>
             </w:pPr>
-            <w:proofErr w:type="spellStart"/>
             <w:r>
               <w:rPr>
                 <w:rFonts w:ascii="Red Hat Display Bold" w:eastAsia="Red Hat Display Bold" w:hAnsi="Red Hat Display Bold" w:cs="Red Hat Display Bold"/>
@@ -517,19 +514,7 @@
                 <w:sz w:val="26"/>
                 <w:szCs w:val="26"/>
               </w:rPr>
-              <w:t>Nawaraj</w:t>
-            </w:r>
-            <w:proofErr w:type="spellEnd"/>
-            <w:r>
-              <w:rPr>
-                <w:rFonts w:ascii="Red Hat Display Bold" w:eastAsia="Red Hat Display Bold" w:hAnsi="Red Hat Display Bold" w:cs="Red Hat Display Bold"/>
-                <w:b/>
-                <w:bCs/>
-                <w:color w:val="000000"/>
-                <w:sz w:val="26"/>
-                <w:szCs w:val="26"/>
-              </w:rPr>
-              <w:t xml:space="preserve"> Budhathoki</w:t>
+              <w:t>Nawaraj Budhathoki</w:t>
             </w:r>
           </w:p>
           <w:p>
@@ -613,16 +598,14 @@
               </w:rPr>
               <w:t xml:space="preserve">Reece suggested that we talk about the </w:t>
             </w:r>
-            <w:proofErr w:type="spellStart"/>
             <w:r>
               <w:rPr>
                 <w:rFonts w:ascii="Red Hat Display" w:eastAsia="Red Hat Display" w:hAnsi="Red Hat Display" w:cs="Red Hat Display"/>
                 <w:color w:val="000000"/>
                 <w:sz w:val="24"/>
               </w:rPr>
-              <w:t>diffrenrt</w:t>
-            </w:r>
-            <w:proofErr w:type="spellEnd"/>
+              <w:t>different</w:t>
+            </w:r>
             <w:r>
               <w:rPr>
                 <w:rFonts w:ascii="Red Hat Display" w:eastAsia="Red Hat Display" w:hAnsi="Red Hat Display" w:cs="Red Hat Display"/>

</xml_diff>